<commit_message>
simple error correction (date in document)
</commit_message>
<xml_diff>
--- a/Meeting log/13_09_20_Log.docx
+++ b/Meeting log/13_09_20_Log.docx
@@ -11,31 +11,16 @@
           <w:sz w:val="36"/>
         </w:rPr>
       </w:pPr>
-      <w:r>
-        <w:fldChar w:fldCharType="begin"/>
-      </w:r>
-      <w:r>
-        <w:instrText xml:space="preserve"> HYPERLINK "https://sites.google.com/a/temple.edu/programmable-communication-group/" </w:instrText>
-      </w:r>
-      <w:r>
-        <w:fldChar w:fldCharType="separate"/>
-      </w:r>
-      <w:r>
-        <w:rPr>
-          <w:rFonts w:ascii="Times New Roman" w:eastAsia="Times New Roman" w:hAnsi="Times New Roman" w:cs="Times New Roman"/>
-          <w:b/>
-          <w:sz w:val="36"/>
-        </w:rPr>
-        <w:t>Programmable Communication Group</w:t>
-      </w:r>
-      <w:r>
-        <w:rPr>
-          <w:rFonts w:ascii="Times New Roman" w:eastAsia="Times New Roman" w:hAnsi="Times New Roman" w:cs="Times New Roman"/>
-          <w:b/>
-          <w:sz w:val="36"/>
-        </w:rPr>
-        <w:fldChar w:fldCharType="end"/>
-      </w:r>
+      <w:hyperlink r:id="rId5" w:history="1">
+        <w:r>
+          <w:rPr>
+            <w:rFonts w:ascii="Times New Roman" w:eastAsia="Times New Roman" w:hAnsi="Times New Roman" w:cs="Times New Roman"/>
+            <w:b/>
+            <w:sz w:val="36"/>
+          </w:rPr>
+          <w:t>Programmable Communication Group</w:t>
+        </w:r>
+      </w:hyperlink>
     </w:p>
     <w:tbl>
       <w:tblPr>
@@ -75,7 +60,10 @@
           </w:tcPr>
           <w:p>
             <w:r>
-              <w:t>Friday, September 21</w:t>
+              <w:t>Friday, Septe</w:t>
+            </w:r>
+            <w:r>
+              <w:t>mber 20</w:t>
             </w:r>
             <w:bookmarkStart w:id="0" w:name="_GoBack"/>
             <w:bookmarkEnd w:id="0"/>
@@ -145,13 +133,8 @@
           </w:tcPr>
           <w:p>
             <w:r>
-              <w:t xml:space="preserve">Brian </w:t>
+              <w:t>Brian Thibodeau</w:t>
             </w:r>
-            <w:proofErr w:type="spellStart"/>
-            <w:r>
-              <w:t>Thibodeau</w:t>
-            </w:r>
-            <w:proofErr w:type="spellEnd"/>
           </w:p>
         </w:tc>
       </w:tr>
@@ -336,13 +319,8 @@
               <w:jc w:val="center"/>
             </w:pPr>
             <w:r>
-              <w:t xml:space="preserve">Brian </w:t>
+              <w:t>Brian Thibodeau</w:t>
             </w:r>
-            <w:proofErr w:type="spellStart"/>
-            <w:r>
-              <w:t>Thibodeau</w:t>
-            </w:r>
-            <w:proofErr w:type="spellEnd"/>
           </w:p>
         </w:tc>
         <w:tc>
@@ -410,15 +388,7 @@
               </w:numPr>
             </w:pPr>
             <w:r>
-              <w:t xml:space="preserve">Made an effort to fix the simulation timing between the Simulink models of the KD2BD modulator (Cedric) and demodulator. The system-level model simulates but the BPSK audio output from the modulator is inaccurate. I forced a data conversion (Boolean to double) for the input of the 1200 Hz </w:t>
-            </w:r>
-            <w:proofErr w:type="spellStart"/>
-            <w:r>
-              <w:t>bandpass</w:t>
-            </w:r>
-            <w:proofErr w:type="spellEnd"/>
-            <w:r>
-              <w:t xml:space="preserve"> filter in the modulator. This might be where the issue starts.</w:t>
+              <w:t>Made an effort to fix the simulation timing between the Simulink models of the KD2BD modulator (Cedric) and demodulator. The system-level model simulates but the BPSK audio output from the modulator is inaccurate. I forced a data conversion (Boolean to double) for the input of the 1200 Hz bandpass filter in the modulator. This might be where the issue starts.</w:t>
             </w:r>
             <w:r>
               <w:t xml:space="preserve"> If you need it Cedric, model is available in link below. </w:t>
@@ -432,20 +402,12 @@
                 <w:numId w:val="14"/>
               </w:numPr>
             </w:pPr>
-            <w:hyperlink r:id="rId5" w:history="1">
-              <w:proofErr w:type="spellStart"/>
+            <w:hyperlink r:id="rId6" w:history="1">
               <w:r>
                 <w:rPr>
                   <w:rStyle w:val="Hyperlink"/>
                 </w:rPr>
-                <w:t>Github</w:t>
-              </w:r>
-              <w:proofErr w:type="spellEnd"/>
-              <w:r>
-                <w:rPr>
-                  <w:rStyle w:val="Hyperlink"/>
-                </w:rPr>
-                <w:t xml:space="preserve"> Link</w:t>
+                <w:t>Github Link</w:t>
               </w:r>
             </w:hyperlink>
           </w:p>

</xml_diff>

<commit_message>
Meeting log updated -Brian
</commit_message>
<xml_diff>
--- a/Meeting log/13_09_20_Log.docx
+++ b/Meeting log/13_09_20_Log.docx
@@ -146,13 +146,8 @@
           </w:tcPr>
           <w:p>
             <w:r>
-              <w:t xml:space="preserve">Brian </w:t>
-            </w:r>
-            <w:proofErr w:type="spellStart"/>
-            <w:r>
-              <w:t>Thibodeau</w:t>
-            </w:r>
-            <w:proofErr w:type="spellEnd"/>
+              <w:t>Brian Thibodeau</w:t>
+            </w:r>
           </w:p>
         </w:tc>
       </w:tr>
@@ -211,8 +206,6 @@
       </w:r>
     </w:p>
     <w:p>
-      <w:bookmarkStart w:id="0" w:name="_GoBack"/>
-      <w:bookmarkEnd w:id="0"/>
       <w:r>
         <w:rPr>
           <w:highlight w:val="yellow"/>
@@ -385,14 +378,10 @@
             <w:pPr>
               <w:jc w:val="center"/>
             </w:pPr>
-            <w:r>
-              <w:t xml:space="preserve">Brian </w:t>
-            </w:r>
-            <w:proofErr w:type="spellStart"/>
-            <w:r>
-              <w:t>Thibodeau</w:t>
-            </w:r>
-            <w:proofErr w:type="spellEnd"/>
+            <w:bookmarkStart w:id="0" w:name="_GoBack"/>
+            <w:r>
+              <w:t>Brian Thibodeau</w:t>
+            </w:r>
           </w:p>
         </w:tc>
         <w:tc>
@@ -402,11 +391,18 @@
           <w:p>
             <w:pPr>
               <w:pStyle w:val="ListParagraph"/>
-              <w:ind w:left="1440"/>
+              <w:numPr>
+                <w:ilvl w:val="0"/>
+                <w:numId w:val="15"/>
+              </w:numPr>
             </w:pPr>
+            <w:r>
+              <w:t>Attempted to convert all sinusoids to square per Dr. Silage’s feedback.  However, the PM modulator output is a bipolar pulse and when passed through the rectifier, the signal becomes a constant.  This does not make sense and after talking to Brandon on Sat. 9/21, we agreed that pre-PLL signals should continue to be modeled using sinusoids.</w:t>
+            </w:r>
           </w:p>
         </w:tc>
       </w:tr>
+      <w:bookmarkEnd w:id="0"/>
       <w:tr>
         <w:tc>
           <w:tcPr>
@@ -513,6 +509,7 @@
               </w:numPr>
             </w:pPr>
             <w:r>
+              <w:lastRenderedPageBreak/>
               <w:t>I had made a mistake with the encoder (not modulator) I had it running too fast</w:t>
             </w:r>
           </w:p>
@@ -540,6 +537,7 @@
               <w:jc w:val="center"/>
             </w:pPr>
             <w:r>
+              <w:lastRenderedPageBreak/>
               <w:t>Brandon Keith</w:t>
             </w:r>
           </w:p>
@@ -557,11 +555,7 @@
               </w:numPr>
             </w:pPr>
             <w:r>
-              <w:t xml:space="preserve">Made an effort to fix the simulation timing between the Simulink models of the KD2BD modulator (Cedric) and </w:t>
-            </w:r>
-            <w:r>
-              <w:lastRenderedPageBreak/>
-              <w:t xml:space="preserve">demodulator. The system-level model simulates but the BPSK audio output from the modulator is inaccurate. I forced a data conversion (Boolean to double) for the input of the 1200 Hz </w:t>
+              <w:t xml:space="preserve">Made an effort to fix the simulation timing between the Simulink models of the KD2BD modulator (Cedric) and demodulator. The system-level model simulates but the BPSK audio output from the modulator is inaccurate. I forced a data conversion (Boolean to double) for the input of the 1200 Hz </w:t>
             </w:r>
             <w:proofErr w:type="spellStart"/>
             <w:r>
@@ -1858,6 +1852,119 @@
     </w:lvl>
   </w:abstractNum>
   <w:abstractNum w:abstractNumId="13">
+    <w:nsid w:val="7A364777"/>
+    <w:multiLevelType w:val="hybridMultilevel"/>
+    <w:tmpl w:val="B5CE5616"/>
+    <w:lvl w:ilvl="0" w:tplc="04090001">
+      <w:start w:val="1"/>
+      <w:numFmt w:val="bullet"/>
+      <w:lvlText w:val=""/>
+      <w:lvlJc w:val="left"/>
+      <w:pPr>
+        <w:ind w:left="360" w:hanging="360"/>
+      </w:pPr>
+      <w:rPr>
+        <w:rFonts w:ascii="Symbol" w:hAnsi="Symbol" w:hint="default"/>
+      </w:rPr>
+    </w:lvl>
+    <w:lvl w:ilvl="1" w:tplc="04090003" w:tentative="1">
+      <w:start w:val="1"/>
+      <w:numFmt w:val="bullet"/>
+      <w:lvlText w:val="o"/>
+      <w:lvlJc w:val="left"/>
+      <w:pPr>
+        <w:ind w:left="1080" w:hanging="360"/>
+      </w:pPr>
+      <w:rPr>
+        <w:rFonts w:ascii="Courier New" w:hAnsi="Courier New" w:cs="Courier New" w:hint="default"/>
+      </w:rPr>
+    </w:lvl>
+    <w:lvl w:ilvl="2" w:tplc="04090005" w:tentative="1">
+      <w:start w:val="1"/>
+      <w:numFmt w:val="bullet"/>
+      <w:lvlText w:val=""/>
+      <w:lvlJc w:val="left"/>
+      <w:pPr>
+        <w:ind w:left="1800" w:hanging="360"/>
+      </w:pPr>
+      <w:rPr>
+        <w:rFonts w:ascii="Wingdings" w:hAnsi="Wingdings" w:hint="default"/>
+      </w:rPr>
+    </w:lvl>
+    <w:lvl w:ilvl="3" w:tplc="04090001" w:tentative="1">
+      <w:start w:val="1"/>
+      <w:numFmt w:val="bullet"/>
+      <w:lvlText w:val=""/>
+      <w:lvlJc w:val="left"/>
+      <w:pPr>
+        <w:ind w:left="2520" w:hanging="360"/>
+      </w:pPr>
+      <w:rPr>
+        <w:rFonts w:ascii="Symbol" w:hAnsi="Symbol" w:hint="default"/>
+      </w:rPr>
+    </w:lvl>
+    <w:lvl w:ilvl="4" w:tplc="04090003" w:tentative="1">
+      <w:start w:val="1"/>
+      <w:numFmt w:val="bullet"/>
+      <w:lvlText w:val="o"/>
+      <w:lvlJc w:val="left"/>
+      <w:pPr>
+        <w:ind w:left="3240" w:hanging="360"/>
+      </w:pPr>
+      <w:rPr>
+        <w:rFonts w:ascii="Courier New" w:hAnsi="Courier New" w:cs="Courier New" w:hint="default"/>
+      </w:rPr>
+    </w:lvl>
+    <w:lvl w:ilvl="5" w:tplc="04090005" w:tentative="1">
+      <w:start w:val="1"/>
+      <w:numFmt w:val="bullet"/>
+      <w:lvlText w:val=""/>
+      <w:lvlJc w:val="left"/>
+      <w:pPr>
+        <w:ind w:left="3960" w:hanging="360"/>
+      </w:pPr>
+      <w:rPr>
+        <w:rFonts w:ascii="Wingdings" w:hAnsi="Wingdings" w:hint="default"/>
+      </w:rPr>
+    </w:lvl>
+    <w:lvl w:ilvl="6" w:tplc="04090001" w:tentative="1">
+      <w:start w:val="1"/>
+      <w:numFmt w:val="bullet"/>
+      <w:lvlText w:val=""/>
+      <w:lvlJc w:val="left"/>
+      <w:pPr>
+        <w:ind w:left="4680" w:hanging="360"/>
+      </w:pPr>
+      <w:rPr>
+        <w:rFonts w:ascii="Symbol" w:hAnsi="Symbol" w:hint="default"/>
+      </w:rPr>
+    </w:lvl>
+    <w:lvl w:ilvl="7" w:tplc="04090003" w:tentative="1">
+      <w:start w:val="1"/>
+      <w:numFmt w:val="bullet"/>
+      <w:lvlText w:val="o"/>
+      <w:lvlJc w:val="left"/>
+      <w:pPr>
+        <w:ind w:left="5400" w:hanging="360"/>
+      </w:pPr>
+      <w:rPr>
+        <w:rFonts w:ascii="Courier New" w:hAnsi="Courier New" w:cs="Courier New" w:hint="default"/>
+      </w:rPr>
+    </w:lvl>
+    <w:lvl w:ilvl="8" w:tplc="04090005" w:tentative="1">
+      <w:start w:val="1"/>
+      <w:numFmt w:val="bullet"/>
+      <w:lvlText w:val=""/>
+      <w:lvlJc w:val="left"/>
+      <w:pPr>
+        <w:ind w:left="6120" w:hanging="360"/>
+      </w:pPr>
+      <w:rPr>
+        <w:rFonts w:ascii="Wingdings" w:hAnsi="Wingdings" w:hint="default"/>
+      </w:rPr>
+    </w:lvl>
+  </w:abstractNum>
+  <w:abstractNum w:abstractNumId="14">
     <w:nsid w:val="7B483942"/>
     <w:multiLevelType w:val="hybridMultilevel"/>
     <w:tmpl w:val="C35C5C48"/>
@@ -1977,7 +2084,7 @@
     <w:abstractNumId w:val="5"/>
   </w:num>
   <w:num w:numId="3">
-    <w:abstractNumId w:val="13"/>
+    <w:abstractNumId w:val="14"/>
   </w:num>
   <w:num w:numId="4">
     <w:abstractNumId w:val="1"/>
@@ -2011,6 +2118,9 @@
   </w:num>
   <w:num w:numId="14">
     <w:abstractNumId w:val="7"/>
+  </w:num>
+  <w:num w:numId="15">
+    <w:abstractNumId w:val="13"/>
   </w:num>
 </w:numbering>
 </file>

</xml_diff>